<commit_message>
Added 4th bullet to section 4
</commit_message>
<xml_diff>
--- a/CS131Project_Deliverable3.docx
+++ b/CS131Project_Deliverable3.docx
@@ -488,6 +488,7 @@
         </w:numPr>
       </w:pPr>
       <w:r>
+        <w:lastRenderedPageBreak/>
         <w:t>Non-Functional Requirements</w:t>
       </w:r>
     </w:p>
@@ -501,61 +502,70 @@
         </w:numPr>
       </w:pPr>
       <w:r>
-        <w:t>Object O</w:t>
+        <w:t>Object Oriented Analysis (OOA) – UML</w:t>
+      </w:r>
+    </w:p>
+    <w:p>
+      <w:pPr>
+        <w:pStyle w:val="Heading2"/>
+        <w:numPr>
+          <w:ilvl w:val="1"/>
+          <w:numId w:val="9"/>
+        </w:numPr>
+      </w:pPr>
+      <w:r>
+        <w:t>OOA</w:t>
+      </w:r>
+    </w:p>
+    <w:p>
+      <w:pPr>
+        <w:pStyle w:val="Heading3"/>
+        <w:numPr>
+          <w:ilvl w:val="2"/>
+          <w:numId w:val="9"/>
+        </w:numPr>
+      </w:pPr>
+      <w:r>
+        <w:t>Case Diagram</w:t>
+      </w:r>
+    </w:p>
+    <w:p>
+      <w:pPr>
+        <w:pStyle w:val="Heading3"/>
+        <w:numPr>
+          <w:ilvl w:val="2"/>
+          <w:numId w:val="9"/>
+        </w:numPr>
+      </w:pPr>
+      <w:r>
+        <w:t>Use Cases</w:t>
+      </w:r>
+    </w:p>
+    <w:p>
+      <w:pPr>
+        <w:pStyle w:val="Heading3"/>
+        <w:numPr>
+          <w:ilvl w:val="2"/>
+          <w:numId w:val="9"/>
+        </w:numPr>
+      </w:pPr>
+      <w:r>
+        <w:t>Use Case Expansion</w:t>
+      </w:r>
+    </w:p>
+    <w:p>
+      <w:pPr>
+        <w:pStyle w:val="Heading3"/>
+        <w:numPr>
+          <w:ilvl w:val="2"/>
+          <w:numId w:val="9"/>
+        </w:numPr>
+      </w:pPr>
+      <w:r>
+        <w:t>Analysis Classes</w:t>
       </w:r>
       <w:bookmarkStart w:id="0" w:name="_GoBack"/>
       <w:bookmarkEnd w:id="0"/>
-      <w:r>
-        <w:t>riented Analysis (OOA) – UML</w:t>
-      </w:r>
-    </w:p>
-    <w:p>
-      <w:pPr>
-        <w:pStyle w:val="Heading2"/>
-        <w:numPr>
-          <w:ilvl w:val="1"/>
-          <w:numId w:val="9"/>
-        </w:numPr>
-      </w:pPr>
-      <w:r>
-        <w:t>OOA</w:t>
-      </w:r>
-    </w:p>
-    <w:p>
-      <w:pPr>
-        <w:pStyle w:val="Heading3"/>
-        <w:numPr>
-          <w:ilvl w:val="2"/>
-          <w:numId w:val="9"/>
-        </w:numPr>
-      </w:pPr>
-      <w:r>
-        <w:t>Case Diagram</w:t>
-      </w:r>
-    </w:p>
-    <w:p>
-      <w:pPr>
-        <w:pStyle w:val="Heading3"/>
-        <w:numPr>
-          <w:ilvl w:val="2"/>
-          <w:numId w:val="9"/>
-        </w:numPr>
-      </w:pPr>
-      <w:r>
-        <w:t>Use Cases</w:t>
-      </w:r>
-    </w:p>
-    <w:p>
-      <w:pPr>
-        <w:pStyle w:val="Heading3"/>
-        <w:numPr>
-          <w:ilvl w:val="2"/>
-          <w:numId w:val="9"/>
-        </w:numPr>
-      </w:pPr>
-      <w:r>
-        <w:t>Analysis Classes</w:t>
-      </w:r>
     </w:p>
     <w:p>
       <w:pPr>
@@ -2802,7 +2812,7 @@
 </file>
 
 <file path=customXml/itemProps1.xml><?xml version="1.0" encoding="utf-8"?>
-<ds:datastoreItem xmlns:ds="http://schemas.openxmlformats.org/officeDocument/2006/customXml" ds:itemID="{2FFAB192-5751-4BDA-AB45-CDC882BC057F}">
+<ds:datastoreItem xmlns:ds="http://schemas.openxmlformats.org/officeDocument/2006/customXml" ds:itemID="{C3CABB76-4F25-4A47-B643-5EBCC3E4DCC9}">
   <ds:schemaRefs>
     <ds:schemaRef ds:uri="http://schemas.openxmlformats.org/officeDocument/2006/bibliography"/>
   </ds:schemaRefs>

</xml_diff>

<commit_message>
Added screenshots for 3.0.1
</commit_message>
<xml_diff>
--- a/CS131Project_Deliverable3.docx
+++ b/CS131Project_Deliverable3.docx
@@ -81,8 +81,6 @@
         </w:rPr>
         <w:t>.</w:t>
       </w:r>
-      <w:bookmarkStart w:id="0" w:name="_GoBack"/>
-      <w:bookmarkEnd w:id="0"/>
     </w:p>
     <w:p>
       <w:pPr>
@@ -406,6 +404,19 @@
     </w:p>
     <w:p>
       <w:pPr>
+        <w:rPr>
+          <w:rFonts w:asciiTheme="majorHAnsi" w:eastAsiaTheme="majorEastAsia" w:hAnsiTheme="majorHAnsi" w:cstheme="majorBidi"/>
+          <w:b/>
+          <w:bCs/>
+          <w:color w:val="4F81BD" w:themeColor="accent1"/>
+        </w:rPr>
+      </w:pPr>
+      <w:r>
+        <w:br w:type="page"/>
+      </w:r>
+    </w:p>
+    <w:p>
+      <w:pPr>
         <w:pStyle w:val="Heading3"/>
         <w:numPr>
           <w:ilvl w:val="2"/>
@@ -413,8 +424,447 @@
         </w:numPr>
       </w:pPr>
       <w:r>
+        <w:lastRenderedPageBreak/>
         <w:t>User Interface</w:t>
       </w:r>
+    </w:p>
+    <w:p>
+      <w:pPr>
+        <w:spacing w:after="0"/>
+      </w:pPr>
+      <w:r>
+        <w:t xml:space="preserve">This is the Login/Register page. </w:t>
+      </w:r>
+      <w:r>
+        <w:t xml:space="preserve">Customers may either login </w:t>
+      </w:r>
+      <w:r>
+        <w:t>as returning customers</w:t>
+      </w:r>
+      <w:r>
+        <w:t xml:space="preserve"> or create a new user account</w:t>
+      </w:r>
+      <w:r>
+        <w:t>.</w:t>
+      </w:r>
+      <w:bookmarkStart w:id="0" w:name="_GoBack"/>
+      <w:bookmarkEnd w:id="0"/>
+    </w:p>
+    <w:p>
+      <w:pPr>
+        <w:spacing w:after="0"/>
+      </w:pPr>
+      <w:r>
+        <w:rPr>
+          <w:noProof/>
+        </w:rPr>
+        <w:drawing>
+          <wp:inline distT="0" distB="0" distL="0" distR="0">
+            <wp:extent cx="5943600" cy="2967963"/>
+            <wp:effectExtent l="0" t="0" r="0" b="4445"/>
+            <wp:docPr id="2" name="Picture 2"/>
+            <wp:cNvGraphicFramePr>
+              <a:graphicFrameLocks xmlns:a="http://schemas.openxmlformats.org/drawingml/2006/main" noChangeAspect="1"/>
+            </wp:cNvGraphicFramePr>
+            <a:graphic xmlns:a="http://schemas.openxmlformats.org/drawingml/2006/main">
+              <a:graphicData uri="http://schemas.openxmlformats.org/drawingml/2006/picture">
+                <pic:pic xmlns:pic="http://schemas.openxmlformats.org/drawingml/2006/picture">
+                  <pic:nvPicPr>
+                    <pic:cNvPr id="0" name="Picture 2"/>
+                    <pic:cNvPicPr>
+                      <a:picLocks noChangeAspect="1" noChangeArrowheads="1"/>
+                    </pic:cNvPicPr>
+                  </pic:nvPicPr>
+                  <pic:blipFill>
+                    <a:blip r:embed="rId9">
+                      <a:extLst>
+                        <a:ext uri="{28A0092B-C50C-407E-A947-70E740481C1C}">
+                          <a14:useLocalDpi xmlns:a14="http://schemas.microsoft.com/office/drawing/2010/main" val="0"/>
+                        </a:ext>
+                      </a:extLst>
+                    </a:blip>
+                    <a:srcRect/>
+                    <a:stretch>
+                      <a:fillRect/>
+                    </a:stretch>
+                  </pic:blipFill>
+                  <pic:spPr bwMode="auto">
+                    <a:xfrm>
+                      <a:off x="0" y="0"/>
+                      <a:ext cx="5943600" cy="2967963"/>
+                    </a:xfrm>
+                    <a:prstGeom prst="rect">
+                      <a:avLst/>
+                    </a:prstGeom>
+                    <a:noFill/>
+                    <a:ln>
+                      <a:noFill/>
+                    </a:ln>
+                  </pic:spPr>
+                </pic:pic>
+              </a:graphicData>
+            </a:graphic>
+          </wp:inline>
+        </w:drawing>
+      </w:r>
+    </w:p>
+    <w:p>
+      <w:pPr>
+        <w:spacing w:after="0"/>
+      </w:pPr>
+    </w:p>
+    <w:p>
+      <w:pPr>
+        <w:spacing w:after="0"/>
+      </w:pPr>
+      <w:r>
+        <w:t xml:space="preserve">Once logged in, the customer can select what equipment(s) he or she wants to rent for the day. As the page shows, the customer will be able to select any of the equipment. This will not be the case for most people. Based on the class level, some of the items will be in red, denoting that they need to be certified before using the equipment. </w:t>
+      </w:r>
+      <w:r>
+        <w:t xml:space="preserve"> </w:t>
+      </w:r>
+      <w:r>
+        <w:t>Some</w:t>
+      </w:r>
+      <w:r>
+        <w:t xml:space="preserve"> items will have a line through </w:t>
+      </w:r>
+      <w:r>
+        <w:t>them;</w:t>
+      </w:r>
+      <w:r>
+        <w:t xml:space="preserve"> this will denote that the item is currently sold out.</w:t>
+      </w:r>
+      <w:r>
+        <w:t xml:space="preserve">  </w:t>
+      </w:r>
+    </w:p>
+    <w:p>
+      <w:pPr>
+        <w:spacing w:after="0"/>
+      </w:pPr>
+      <w:r>
+        <w:rPr>
+          <w:noProof/>
+        </w:rPr>
+        <w:drawing>
+          <wp:inline distT="0" distB="0" distL="0" distR="0">
+            <wp:extent cx="5943600" cy="3428365"/>
+            <wp:effectExtent l="0" t="0" r="0" b="635"/>
+            <wp:docPr id="3" name="Picture 3"/>
+            <wp:cNvGraphicFramePr>
+              <a:graphicFrameLocks xmlns:a="http://schemas.openxmlformats.org/drawingml/2006/main" noChangeAspect="1"/>
+            </wp:cNvGraphicFramePr>
+            <a:graphic xmlns:a="http://schemas.openxmlformats.org/drawingml/2006/main">
+              <a:graphicData uri="http://schemas.openxmlformats.org/drawingml/2006/picture">
+                <pic:pic xmlns:pic="http://schemas.openxmlformats.org/drawingml/2006/picture">
+                  <pic:nvPicPr>
+                    <pic:cNvPr id="0" name="Picture 3"/>
+                    <pic:cNvPicPr>
+                      <a:picLocks noChangeAspect="1" noChangeArrowheads="1"/>
+                    </pic:cNvPicPr>
+                  </pic:nvPicPr>
+                  <pic:blipFill>
+                    <a:blip r:embed="rId10" cstate="print">
+                      <a:extLst>
+                        <a:ext uri="{28A0092B-C50C-407E-A947-70E740481C1C}">
+                          <a14:useLocalDpi xmlns:a14="http://schemas.microsoft.com/office/drawing/2010/main" val="0"/>
+                        </a:ext>
+                      </a:extLst>
+                    </a:blip>
+                    <a:srcRect/>
+                    <a:stretch>
+                      <a:fillRect/>
+                    </a:stretch>
+                  </pic:blipFill>
+                  <pic:spPr bwMode="auto">
+                    <a:xfrm>
+                      <a:off x="0" y="0"/>
+                      <a:ext cx="5943600" cy="3428365"/>
+                    </a:xfrm>
+                    <a:prstGeom prst="rect">
+                      <a:avLst/>
+                    </a:prstGeom>
+                    <a:noFill/>
+                    <a:ln>
+                      <a:noFill/>
+                    </a:ln>
+                  </pic:spPr>
+                </pic:pic>
+              </a:graphicData>
+            </a:graphic>
+          </wp:inline>
+        </w:drawing>
+      </w:r>
+    </w:p>
+    <w:p>
+      <w:pPr>
+        <w:spacing w:after="0"/>
+      </w:pPr>
+      <w:r>
+        <w:lastRenderedPageBreak/>
+        <w:t>T</w:t>
+      </w:r>
+      <w:r>
+        <w:t xml:space="preserve">he page </w:t>
+      </w:r>
+      <w:r>
+        <w:t xml:space="preserve">below </w:t>
+      </w:r>
+      <w:r>
+        <w:t>looks barren now, however, it will al</w:t>
+      </w:r>
+      <w:r>
+        <w:t>low for rental additional items;</w:t>
+      </w:r>
+      <w:r>
+        <w:t xml:space="preserve"> </w:t>
+      </w:r>
+      <w:r>
+        <w:t>i.e.</w:t>
+      </w:r>
+      <w:r>
+        <w:t xml:space="preserve"> Helmet, life jacket, or even </w:t>
+      </w:r>
+      <w:r>
+        <w:t>Gatorade</w:t>
+      </w:r>
+      <w:r>
+        <w:t>...</w:t>
+      </w:r>
+      <w:r>
+        <w:t xml:space="preserve">  </w:t>
+      </w:r>
+    </w:p>
+    <w:p>
+      <w:pPr>
+        <w:spacing w:after="0"/>
+      </w:pPr>
+      <w:r>
+        <w:rPr>
+          <w:noProof/>
+        </w:rPr>
+        <w:drawing>
+          <wp:inline distT="0" distB="0" distL="0" distR="0">
+            <wp:extent cx="5943600" cy="3473773"/>
+            <wp:effectExtent l="0" t="0" r="0" b="0"/>
+            <wp:docPr id="4" name="Picture 4"/>
+            <wp:cNvGraphicFramePr>
+              <a:graphicFrameLocks xmlns:a="http://schemas.openxmlformats.org/drawingml/2006/main" noChangeAspect="1"/>
+            </wp:cNvGraphicFramePr>
+            <a:graphic xmlns:a="http://schemas.openxmlformats.org/drawingml/2006/main">
+              <a:graphicData uri="http://schemas.openxmlformats.org/drawingml/2006/picture">
+                <pic:pic xmlns:pic="http://schemas.openxmlformats.org/drawingml/2006/picture">
+                  <pic:nvPicPr>
+                    <pic:cNvPr id="0" name="Picture 4"/>
+                    <pic:cNvPicPr>
+                      <a:picLocks noChangeAspect="1" noChangeArrowheads="1"/>
+                    </pic:cNvPicPr>
+                  </pic:nvPicPr>
+                  <pic:blipFill>
+                    <a:blip r:embed="rId11" cstate="print">
+                      <a:extLst>
+                        <a:ext uri="{28A0092B-C50C-407E-A947-70E740481C1C}">
+                          <a14:useLocalDpi xmlns:a14="http://schemas.microsoft.com/office/drawing/2010/main" val="0"/>
+                        </a:ext>
+                      </a:extLst>
+                    </a:blip>
+                    <a:srcRect/>
+                    <a:stretch>
+                      <a:fillRect/>
+                    </a:stretch>
+                  </pic:blipFill>
+                  <pic:spPr bwMode="auto">
+                    <a:xfrm>
+                      <a:off x="0" y="0"/>
+                      <a:ext cx="5943600" cy="3473773"/>
+                    </a:xfrm>
+                    <a:prstGeom prst="rect">
+                      <a:avLst/>
+                    </a:prstGeom>
+                    <a:noFill/>
+                    <a:ln>
+                      <a:noFill/>
+                    </a:ln>
+                  </pic:spPr>
+                </pic:pic>
+              </a:graphicData>
+            </a:graphic>
+          </wp:inline>
+        </w:drawing>
+      </w:r>
+    </w:p>
+    <w:p>
+      <w:pPr>
+        <w:spacing w:after="0"/>
+      </w:pPr>
+    </w:p>
+    <w:p>
+      <w:pPr>
+        <w:spacing w:after="0"/>
+      </w:pPr>
+      <w:r>
+        <w:t xml:space="preserve">Once all of the technical stuff is taken care of, we need to note who is with them. In the </w:t>
+      </w:r>
+      <w:r>
+        <w:t>below</w:t>
+      </w:r>
+      <w:r>
+        <w:t xml:space="preserve"> field they will be able to input the </w:t>
+      </w:r>
+      <w:r>
+        <w:t>person’s</w:t>
+      </w:r>
+      <w:r>
+        <w:t xml:space="preserve"> name as well as their birth date. Note that the format is also there for them to use, however, if they fail to follow the format, our program will make up for it and use some regular expressions to determine which of the fields are birthdays and what is their name</w:t>
+      </w:r>
+      <w:r>
+        <w:t>.</w:t>
+      </w:r>
+      <w:r>
+        <w:t xml:space="preserve">  </w:t>
+      </w:r>
+    </w:p>
+    <w:p>
+      <w:pPr>
+        <w:spacing w:after="0"/>
+      </w:pPr>
+      <w:r>
+        <w:rPr>
+          <w:noProof/>
+        </w:rPr>
+        <w:drawing>
+          <wp:inline distT="0" distB="0" distL="0" distR="0">
+            <wp:extent cx="5943345" cy="3218688"/>
+            <wp:effectExtent l="0" t="0" r="635" b="1270"/>
+            <wp:docPr id="5" name="Picture 5"/>
+            <wp:cNvGraphicFramePr>
+              <a:graphicFrameLocks xmlns:a="http://schemas.openxmlformats.org/drawingml/2006/main" noChangeAspect="1"/>
+            </wp:cNvGraphicFramePr>
+            <a:graphic xmlns:a="http://schemas.openxmlformats.org/drawingml/2006/main">
+              <a:graphicData uri="http://schemas.openxmlformats.org/drawingml/2006/picture">
+                <pic:pic xmlns:pic="http://schemas.openxmlformats.org/drawingml/2006/picture">
+                  <pic:nvPicPr>
+                    <pic:cNvPr id="0" name="Picture 5"/>
+                    <pic:cNvPicPr>
+                      <a:picLocks noChangeAspect="1" noChangeArrowheads="1"/>
+                    </pic:cNvPicPr>
+                  </pic:nvPicPr>
+                  <pic:blipFill>
+                    <a:blip r:embed="rId12" cstate="print">
+                      <a:extLst>
+                        <a:ext uri="{28A0092B-C50C-407E-A947-70E740481C1C}">
+                          <a14:useLocalDpi xmlns:a14="http://schemas.microsoft.com/office/drawing/2010/main" val="0"/>
+                        </a:ext>
+                      </a:extLst>
+                    </a:blip>
+                    <a:srcRect/>
+                    <a:stretch>
+                      <a:fillRect/>
+                    </a:stretch>
+                  </pic:blipFill>
+                  <pic:spPr bwMode="auto">
+                    <a:xfrm>
+                      <a:off x="0" y="0"/>
+                      <a:ext cx="5943600" cy="3218826"/>
+                    </a:xfrm>
+                    <a:prstGeom prst="rect">
+                      <a:avLst/>
+                    </a:prstGeom>
+                    <a:noFill/>
+                    <a:ln>
+                      <a:noFill/>
+                    </a:ln>
+                  </pic:spPr>
+                </pic:pic>
+              </a:graphicData>
+            </a:graphic>
+          </wp:inline>
+        </w:drawing>
+      </w:r>
+    </w:p>
+    <w:p>
+      <w:pPr>
+        <w:spacing w:after="0"/>
+      </w:pPr>
+      <w:r>
+        <w:lastRenderedPageBreak/>
+        <w:t>Last but not least, they will be guided to the office to take care of some procedural stuff.</w:t>
+      </w:r>
+      <w:r>
+        <w:t xml:space="preserve">  </w:t>
+      </w:r>
+      <w:r>
+        <w:t>(We can include a summary of their transaction as well.)</w:t>
+      </w:r>
+    </w:p>
+    <w:p>
+      <w:pPr>
+        <w:spacing w:after="0"/>
+      </w:pPr>
+      <w:r>
+        <w:rPr>
+          <w:noProof/>
+        </w:rPr>
+        <w:drawing>
+          <wp:inline distT="0" distB="0" distL="0" distR="0">
+            <wp:extent cx="5943600" cy="3444061"/>
+            <wp:effectExtent l="0" t="0" r="0" b="4445"/>
+            <wp:docPr id="6" name="Picture 6"/>
+            <wp:cNvGraphicFramePr>
+              <a:graphicFrameLocks xmlns:a="http://schemas.openxmlformats.org/drawingml/2006/main" noChangeAspect="1"/>
+            </wp:cNvGraphicFramePr>
+            <a:graphic xmlns:a="http://schemas.openxmlformats.org/drawingml/2006/main">
+              <a:graphicData uri="http://schemas.openxmlformats.org/drawingml/2006/picture">
+                <pic:pic xmlns:pic="http://schemas.openxmlformats.org/drawingml/2006/picture">
+                  <pic:nvPicPr>
+                    <pic:cNvPr id="0" name="Picture 6"/>
+                    <pic:cNvPicPr>
+                      <a:picLocks noChangeAspect="1" noChangeArrowheads="1"/>
+                    </pic:cNvPicPr>
+                  </pic:nvPicPr>
+                  <pic:blipFill>
+                    <a:blip r:embed="rId13" cstate="print">
+                      <a:extLst>
+                        <a:ext uri="{28A0092B-C50C-407E-A947-70E740481C1C}">
+                          <a14:useLocalDpi xmlns:a14="http://schemas.microsoft.com/office/drawing/2010/main" val="0"/>
+                        </a:ext>
+                      </a:extLst>
+                    </a:blip>
+                    <a:srcRect/>
+                    <a:stretch>
+                      <a:fillRect/>
+                    </a:stretch>
+                  </pic:blipFill>
+                  <pic:spPr bwMode="auto">
+                    <a:xfrm>
+                      <a:off x="0" y="0"/>
+                      <a:ext cx="5943600" cy="3444061"/>
+                    </a:xfrm>
+                    <a:prstGeom prst="rect">
+                      <a:avLst/>
+                    </a:prstGeom>
+                    <a:noFill/>
+                    <a:ln>
+                      <a:noFill/>
+                    </a:ln>
+                  </pic:spPr>
+                </pic:pic>
+              </a:graphicData>
+            </a:graphic>
+          </wp:inline>
+        </w:drawing>
+      </w:r>
+    </w:p>
+    <w:p>
+      <w:pPr>
+        <w:spacing w:after="0"/>
+      </w:pPr>
+    </w:p>
+    <w:p>
+      <w:pPr>
+        <w:spacing w:after="0"/>
+      </w:pPr>
     </w:p>
     <w:p>
       <w:pPr>
@@ -499,7 +949,6 @@
         </w:numPr>
       </w:pPr>
       <w:r>
-        <w:lastRenderedPageBreak/>
         <w:t>Non-Functional Requirements</w:t>
       </w:r>
     </w:p>
@@ -513,6 +962,7 @@
         </w:numPr>
       </w:pPr>
       <w:r>
+        <w:lastRenderedPageBreak/>
         <w:t>Object Oriented Analysis (OOA) – UML</w:t>
       </w:r>
     </w:p>
@@ -645,6 +1095,56 @@
     </w:sectPr>
   </w:body>
 </w:document>
+</file>
+
+<file path=word/endnotes.xml><?xml version="1.0" encoding="utf-8"?>
+<w:endnotes xmlns:wpc="http://schemas.microsoft.com/office/word/2010/wordprocessingCanvas" xmlns:mc="http://schemas.openxmlformats.org/markup-compatibility/2006" xmlns:o="urn:schemas-microsoft-com:office:office" xmlns:r="http://schemas.openxmlformats.org/officeDocument/2006/relationships" xmlns:m="http://schemas.openxmlformats.org/officeDocument/2006/math" xmlns:v="urn:schemas-microsoft-com:vml" xmlns:wp14="http://schemas.microsoft.com/office/word/2010/wordprocessingDrawing" xmlns:wp="http://schemas.openxmlformats.org/drawingml/2006/wordprocessingDrawing" xmlns:w10="urn:schemas-microsoft-com:office:word" xmlns:w="http://schemas.openxmlformats.org/wordprocessingml/2006/main" xmlns:w14="http://schemas.microsoft.com/office/word/2010/wordml" xmlns:wpg="http://schemas.microsoft.com/office/word/2010/wordprocessingGroup" xmlns:wpi="http://schemas.microsoft.com/office/word/2010/wordprocessingInk" xmlns:wne="http://schemas.microsoft.com/office/word/2006/wordml" xmlns:wps="http://schemas.microsoft.com/office/word/2010/wordprocessingShape" mc:Ignorable="w14 wp14">
+  <w:endnote w:type="separator" w:id="-1">
+    <w:p>
+      <w:pPr>
+        <w:spacing w:after="0" w:line="240" w:lineRule="auto"/>
+      </w:pPr>
+      <w:r>
+        <w:separator/>
+      </w:r>
+    </w:p>
+  </w:endnote>
+  <w:endnote w:type="continuationSeparator" w:id="0">
+    <w:p>
+      <w:pPr>
+        <w:spacing w:after="0" w:line="240" w:lineRule="auto"/>
+      </w:pPr>
+      <w:r>
+        <w:continuationSeparator/>
+      </w:r>
+    </w:p>
+  </w:endnote>
+</w:endnotes>
+</file>
+
+<file path=word/footnotes.xml><?xml version="1.0" encoding="utf-8"?>
+<w:footnotes xmlns:wpc="http://schemas.microsoft.com/office/word/2010/wordprocessingCanvas" xmlns:mc="http://schemas.openxmlformats.org/markup-compatibility/2006" xmlns:o="urn:schemas-microsoft-com:office:office" xmlns:r="http://schemas.openxmlformats.org/officeDocument/2006/relationships" xmlns:m="http://schemas.openxmlformats.org/officeDocument/2006/math" xmlns:v="urn:schemas-microsoft-com:vml" xmlns:wp14="http://schemas.microsoft.com/office/word/2010/wordprocessingDrawing" xmlns:wp="http://schemas.openxmlformats.org/drawingml/2006/wordprocessingDrawing" xmlns:w10="urn:schemas-microsoft-com:office:word" xmlns:w="http://schemas.openxmlformats.org/wordprocessingml/2006/main" xmlns:w14="http://schemas.microsoft.com/office/word/2010/wordml" xmlns:wpg="http://schemas.microsoft.com/office/word/2010/wordprocessingGroup" xmlns:wpi="http://schemas.microsoft.com/office/word/2010/wordprocessingInk" xmlns:wne="http://schemas.microsoft.com/office/word/2006/wordml" xmlns:wps="http://schemas.microsoft.com/office/word/2010/wordprocessingShape" mc:Ignorable="w14 wp14">
+  <w:footnote w:type="separator" w:id="-1">
+    <w:p>
+      <w:pPr>
+        <w:spacing w:after="0" w:line="240" w:lineRule="auto"/>
+      </w:pPr>
+      <w:r>
+        <w:separator/>
+      </w:r>
+    </w:p>
+  </w:footnote>
+  <w:footnote w:type="continuationSeparator" w:id="0">
+    <w:p>
+      <w:pPr>
+        <w:spacing w:after="0" w:line="240" w:lineRule="auto"/>
+      </w:pPr>
+      <w:r>
+        <w:continuationSeparator/>
+      </w:r>
+    </w:p>
+  </w:footnote>
+</w:footnotes>
 </file>
 
 <file path=word/numbering.xml><?xml version="1.0" encoding="utf-8"?>
@@ -1851,7 +2351,6 @@
   <w:style w:type="character" w:default="1" w:styleId="DefaultParagraphFont">
     <w:name w:val="Default Paragraph Font"/>
     <w:uiPriority w:val="1"/>
-    <w:semiHidden/>
     <w:unhideWhenUsed/>
   </w:style>
   <w:style w:type="table" w:default="1" w:styleId="TableNormal">
@@ -2071,6 +2570,63 @@
       <w:sz w:val="16"/>
       <w:szCs w:val="16"/>
     </w:rPr>
+  </w:style>
+  <w:style w:type="paragraph" w:customStyle="1" w:styleId="FreeFormA">
+    <w:name w:val="Free Form A"/>
+    <w:rsid w:val="00741DF3"/>
+    <w:pPr>
+      <w:spacing w:after="0" w:line="240" w:lineRule="auto"/>
+    </w:pPr>
+    <w:rPr>
+      <w:rFonts w:ascii="Helvetica" w:eastAsia="ヒラギノ角ゴ Pro W3" w:hAnsi="Helvetica" w:cs="Times New Roman"/>
+      <w:color w:val="000000"/>
+      <w:sz w:val="24"/>
+      <w:szCs w:val="20"/>
+    </w:rPr>
+  </w:style>
+  <w:style w:type="paragraph" w:styleId="Header">
+    <w:name w:val="header"/>
+    <w:basedOn w:val="Normal"/>
+    <w:link w:val="HeaderChar"/>
+    <w:uiPriority w:val="99"/>
+    <w:unhideWhenUsed/>
+    <w:rsid w:val="002226AD"/>
+    <w:pPr>
+      <w:tabs>
+        <w:tab w:val="center" w:pos="4680"/>
+        <w:tab w:val="right" w:pos="9360"/>
+      </w:tabs>
+      <w:spacing w:after="0" w:line="240" w:lineRule="auto"/>
+    </w:pPr>
+  </w:style>
+  <w:style w:type="character" w:customStyle="1" w:styleId="HeaderChar">
+    <w:name w:val="Header Char"/>
+    <w:basedOn w:val="DefaultParagraphFont"/>
+    <w:link w:val="Header"/>
+    <w:uiPriority w:val="99"/>
+    <w:rsid w:val="002226AD"/>
+  </w:style>
+  <w:style w:type="paragraph" w:styleId="Footer">
+    <w:name w:val="footer"/>
+    <w:basedOn w:val="Normal"/>
+    <w:link w:val="FooterChar"/>
+    <w:uiPriority w:val="99"/>
+    <w:unhideWhenUsed/>
+    <w:rsid w:val="002226AD"/>
+    <w:pPr>
+      <w:tabs>
+        <w:tab w:val="center" w:pos="4680"/>
+        <w:tab w:val="right" w:pos="9360"/>
+      </w:tabs>
+      <w:spacing w:after="0" w:line="240" w:lineRule="auto"/>
+    </w:pPr>
+  </w:style>
+  <w:style w:type="character" w:customStyle="1" w:styleId="FooterChar">
+    <w:name w:val="Footer Char"/>
+    <w:basedOn w:val="DefaultParagraphFont"/>
+    <w:link w:val="Footer"/>
+    <w:uiPriority w:val="99"/>
+    <w:rsid w:val="002226AD"/>
   </w:style>
 </w:styles>
 </file>
@@ -2307,7 +2863,6 @@
   <w:style w:type="character" w:default="1" w:styleId="DefaultParagraphFont">
     <w:name w:val="Default Paragraph Font"/>
     <w:uiPriority w:val="1"/>
-    <w:semiHidden/>
     <w:unhideWhenUsed/>
   </w:style>
   <w:style w:type="table" w:default="1" w:styleId="TableNormal">
@@ -2527,6 +3082,63 @@
       <w:sz w:val="16"/>
       <w:szCs w:val="16"/>
     </w:rPr>
+  </w:style>
+  <w:style w:type="paragraph" w:customStyle="1" w:styleId="FreeFormA">
+    <w:name w:val="Free Form A"/>
+    <w:rsid w:val="00741DF3"/>
+    <w:pPr>
+      <w:spacing w:after="0" w:line="240" w:lineRule="auto"/>
+    </w:pPr>
+    <w:rPr>
+      <w:rFonts w:ascii="Helvetica" w:eastAsia="ヒラギノ角ゴ Pro W3" w:hAnsi="Helvetica" w:cs="Times New Roman"/>
+      <w:color w:val="000000"/>
+      <w:sz w:val="24"/>
+      <w:szCs w:val="20"/>
+    </w:rPr>
+  </w:style>
+  <w:style w:type="paragraph" w:styleId="Header">
+    <w:name w:val="header"/>
+    <w:basedOn w:val="Normal"/>
+    <w:link w:val="HeaderChar"/>
+    <w:uiPriority w:val="99"/>
+    <w:unhideWhenUsed/>
+    <w:rsid w:val="002226AD"/>
+    <w:pPr>
+      <w:tabs>
+        <w:tab w:val="center" w:pos="4680"/>
+        <w:tab w:val="right" w:pos="9360"/>
+      </w:tabs>
+      <w:spacing w:after="0" w:line="240" w:lineRule="auto"/>
+    </w:pPr>
+  </w:style>
+  <w:style w:type="character" w:customStyle="1" w:styleId="HeaderChar">
+    <w:name w:val="Header Char"/>
+    <w:basedOn w:val="DefaultParagraphFont"/>
+    <w:link w:val="Header"/>
+    <w:uiPriority w:val="99"/>
+    <w:rsid w:val="002226AD"/>
+  </w:style>
+  <w:style w:type="paragraph" w:styleId="Footer">
+    <w:name w:val="footer"/>
+    <w:basedOn w:val="Normal"/>
+    <w:link w:val="FooterChar"/>
+    <w:uiPriority w:val="99"/>
+    <w:unhideWhenUsed/>
+    <w:rsid w:val="002226AD"/>
+    <w:pPr>
+      <w:tabs>
+        <w:tab w:val="center" w:pos="4680"/>
+        <w:tab w:val="right" w:pos="9360"/>
+      </w:tabs>
+      <w:spacing w:after="0" w:line="240" w:lineRule="auto"/>
+    </w:pPr>
+  </w:style>
+  <w:style w:type="character" w:customStyle="1" w:styleId="FooterChar">
+    <w:name w:val="Footer Char"/>
+    <w:basedOn w:val="DefaultParagraphFont"/>
+    <w:link w:val="Footer"/>
+    <w:uiPriority w:val="99"/>
+    <w:rsid w:val="002226AD"/>
   </w:style>
 </w:styles>
 </file>
@@ -2821,7 +3433,7 @@
 </file>
 
 <file path=customXml/itemProps1.xml><?xml version="1.0" encoding="utf-8"?>
-<ds:datastoreItem xmlns:ds="http://schemas.openxmlformats.org/officeDocument/2006/customXml" ds:itemID="{C599AFCB-9417-4F9D-B114-95F5E425FDF3}">
+<ds:datastoreItem xmlns:ds="http://schemas.openxmlformats.org/officeDocument/2006/customXml" ds:itemID="{3376245E-D926-4817-999A-2E5AB36DA323}">
   <ds:schemaRefs>
     <ds:schemaRef ds:uri="http://schemas.openxmlformats.org/officeDocument/2006/bibliography"/>
   </ds:schemaRefs>

</xml_diff>